<commit_message>
completed an analysis and report on the website
</commit_message>
<xml_diff>
--- a/www/Website Analysis and Report.docx
+++ b/www/Website Analysis and Report.docx
@@ -34,12 +34,16 @@
     <w:p>
       <w:pPr>
         <w:pStyle w:val="Heading1"/>
+        <w:jc w:val="both"/>
       </w:pPr>
       <w:r>
         <w:t>Analysis</w:t>
       </w:r>
     </w:p>
     <w:p>
+      <w:pPr>
+        <w:jc w:val="both"/>
+      </w:pPr>
       <w:r>
         <w:t>When initially visiting the site, you are greeted by the Home page which involves an interactive navigation bar and several other elements below.</w:t>
       </w:r>
@@ -48,6 +52,9 @@
       </w:r>
     </w:p>
     <w:p>
+      <w:pPr>
+        <w:jc w:val="both"/>
+      </w:pPr>
       <w:r>
         <w:drawing>
           <wp:inline distT="0" distB="0" distL="0" distR="0" wp14:anchorId="30FBEB90" wp14:editId="0AF25D04">
@@ -131,6 +138,9 @@
       </w:r>
     </w:p>
     <w:p>
+      <w:pPr>
+        <w:jc w:val="both"/>
+      </w:pPr>
       <w:r>
         <w:t>With the main content on the home page, I am also able to clearly see the content at different resolutions. By using a grid to position these elements, I was able to easily move them to different grid places depending on the resolution.</w:t>
       </w:r>
@@ -139,6 +149,9 @@
       </w:r>
     </w:p>
     <w:p>
+      <w:pPr>
+        <w:jc w:val="both"/>
+      </w:pPr>
       <w:r>
         <w:lastRenderedPageBreak/>
         <w:t>To also make this interesting</w:t>
@@ -157,6 +170,9 @@
       </w:r>
     </w:p>
     <w:p>
+      <w:pPr>
+        <w:jc w:val="both"/>
+      </w:pPr>
       <w:r>
         <w:drawing>
           <wp:inline distT="0" distB="0" distL="0" distR="0" wp14:anchorId="3FF172FF" wp14:editId="3B4A9A0C">
@@ -196,6 +212,9 @@
       </w:r>
     </w:p>
     <w:p>
+      <w:pPr>
+        <w:jc w:val="both"/>
+      </w:pPr>
       <w:r>
         <w:t xml:space="preserve">Whilst using this mask feature I also included another line to add further support for browsers that use WebKit just in case there were issues displaying this effect on certain </w:t>
       </w:r>
@@ -207,6 +226,9 @@
       </w:r>
     </w:p>
     <w:p>
+      <w:pPr>
+        <w:jc w:val="both"/>
+      </w:pPr>
       <w:r>
         <w:drawing>
           <wp:inline distT="0" distB="0" distL="0" distR="0" wp14:anchorId="5AF33329" wp14:editId="282E82DB">
@@ -246,6 +268,9 @@
       </w:r>
     </w:p>
     <w:p>
+      <w:pPr>
+        <w:jc w:val="both"/>
+      </w:pPr>
       <w:r>
         <w:t>Moving on to the Projects page, this is where I was able to use</w:t>
       </w:r>
@@ -268,21 +293,11 @@
         <w:t>&lt;model-viewer&gt;,</w:t>
       </w:r>
       <w:r>
-        <w:t xml:space="preserve"> which I was able to edit however I wanted, and allowed me to add .</w:t>
-      </w:r>
-      <w:proofErr w:type="spellStart"/>
-      <w:r>
-        <w:t>glb</w:t>
-      </w:r>
-      <w:proofErr w:type="spellEnd"/>
-      <w:r>
-        <w:t xml:space="preserve"> and .</w:t>
-      </w:r>
-      <w:proofErr w:type="spellStart"/>
-      <w:r>
-        <w:t>glTf</w:t>
-      </w:r>
-      <w:proofErr w:type="spellEnd"/>
+        <w:t xml:space="preserve"> which I was able to edit however I wanted, and </w:t>
+      </w:r>
+      <w:r>
+        <w:t>allowed me to add .glb and .glTF</w:t>
+      </w:r>
       <w:r>
         <w:t xml:space="preserve"> files. If I could change anything about this page I would have liked to turn this simple layout into an interactive slideshow instead. This would make it more interesting, and </w:t>
       </w:r>
@@ -291,6 +306,9 @@
       </w:r>
     </w:p>
     <w:p>
+      <w:pPr>
+        <w:jc w:val="both"/>
+      </w:pPr>
       <w:r>
         <w:lastRenderedPageBreak/>
         <w:drawing>
@@ -331,6 +349,9 @@
       </w:r>
     </w:p>
     <w:p>
+      <w:pPr>
+        <w:jc w:val="both"/>
+      </w:pPr>
       <w:r>
         <w:t xml:space="preserve">Onto the Contact page, this is where I got to use icons and forms for the first time. </w:t>
       </w:r>
@@ -342,6 +363,9 @@
       </w:r>
     </w:p>
     <w:p>
+      <w:pPr>
+        <w:jc w:val="both"/>
+      </w:pPr>
       <w:r>
         <w:drawing>
           <wp:inline distT="0" distB="0" distL="0" distR="0" wp14:anchorId="036632AB" wp14:editId="738F6C9E">
@@ -390,6 +414,9 @@
       </w:r>
     </w:p>
     <w:p>
+      <w:pPr>
+        <w:jc w:val="both"/>
+      </w:pPr>
       <w:r>
         <w:t>I was also able to make the form more responsive and interesting from a “</w:t>
       </w:r>
@@ -420,14 +447,12 @@
       <w:r>
         <w:t xml:space="preserve"> such as “</w:t>
       </w:r>
-      <w:proofErr w:type="gramStart"/>
       <w:r>
         <w:rPr>
           <w:i/>
         </w:rPr>
         <w:t>:focus</w:t>
       </w:r>
-      <w:proofErr w:type="gramEnd"/>
       <w:r>
         <w:rPr>
           <w:i/>
@@ -442,6 +467,9 @@
       </w:r>
     </w:p>
     <w:p>
+      <w:pPr>
+        <w:jc w:val="both"/>
+      </w:pPr>
       <w:r>
         <w:br w:type="page"/>
       </w:r>
@@ -488,6 +516,7 @@
           <w:tab w:val="left" w:pos="14656"/>
         </w:tabs>
         <w:spacing w:after="0" w:line="240" w:lineRule="auto"/>
+        <w:jc w:val="both"/>
         <w:textAlignment w:val="baseline"/>
         <w:rPr>
           <w:rFonts w:eastAsia="Times New Roman" w:cstheme="minorHAnsi"/>
@@ -505,29 +534,7 @@
           <w:bdr w:val="none" w:sz="0" w:space="0" w:color="auto" w:frame="1"/>
           <w:lang w:eastAsia="en-GB"/>
         </w:rPr>
-        <w:t>*</w:t>
-      </w:r>
-      <w:proofErr w:type="gramStart"/>
-      <w:r>
-        <w:rPr>
-          <w:rFonts w:eastAsia="Times New Roman" w:cstheme="minorHAnsi"/>
-          <w:i/>
-          <w:szCs w:val="20"/>
-          <w:bdr w:val="none" w:sz="0" w:space="0" w:color="auto" w:frame="1"/>
-          <w:lang w:eastAsia="en-GB"/>
-        </w:rPr>
-        <w:t>:focus</w:t>
-      </w:r>
-      <w:proofErr w:type="gramEnd"/>
-      <w:r>
-        <w:rPr>
-          <w:rFonts w:eastAsia="Times New Roman" w:cstheme="minorHAnsi"/>
-          <w:i/>
-          <w:szCs w:val="20"/>
-          <w:bdr w:val="none" w:sz="0" w:space="0" w:color="auto" w:frame="1"/>
-          <w:lang w:eastAsia="en-GB"/>
-        </w:rPr>
-        <w:t xml:space="preserve"> {</w:t>
+        <w:t>*:focus {</w:t>
       </w:r>
     </w:p>
     <w:p>
@@ -551,6 +558,7 @@
           <w:tab w:val="left" w:pos="14656"/>
         </w:tabs>
         <w:spacing w:after="0" w:line="240" w:lineRule="auto"/>
+        <w:jc w:val="both"/>
         <w:textAlignment w:val="baseline"/>
         <w:rPr>
           <w:rFonts w:eastAsia="Times New Roman" w:cstheme="minorHAnsi"/>
@@ -568,29 +576,7 @@
           <w:bdr w:val="none" w:sz="0" w:space="0" w:color="auto" w:frame="1"/>
           <w:lang w:eastAsia="en-GB"/>
         </w:rPr>
-        <w:t xml:space="preserve">    </w:t>
-      </w:r>
-      <w:proofErr w:type="gramStart"/>
-      <w:r>
-        <w:rPr>
-          <w:rFonts w:eastAsia="Times New Roman" w:cstheme="minorHAnsi"/>
-          <w:i/>
-          <w:szCs w:val="20"/>
-          <w:bdr w:val="none" w:sz="0" w:space="0" w:color="auto" w:frame="1"/>
-          <w:lang w:eastAsia="en-GB"/>
-        </w:rPr>
-        <w:t>outline</w:t>
-      </w:r>
-      <w:proofErr w:type="gramEnd"/>
-      <w:r>
-        <w:rPr>
-          <w:rFonts w:eastAsia="Times New Roman" w:cstheme="minorHAnsi"/>
-          <w:i/>
-          <w:szCs w:val="20"/>
-          <w:bdr w:val="none" w:sz="0" w:space="0" w:color="auto" w:frame="1"/>
-          <w:lang w:eastAsia="en-GB"/>
-        </w:rPr>
-        <w:t>: none;</w:t>
+        <w:t xml:space="preserve">    outline: none;</w:t>
       </w:r>
     </w:p>
     <w:p>
@@ -614,6 +600,7 @@
           <w:tab w:val="left" w:pos="14656"/>
         </w:tabs>
         <w:spacing w:after="0" w:line="240" w:lineRule="auto"/>
+        <w:jc w:val="both"/>
         <w:textAlignment w:val="baseline"/>
         <w:rPr>
           <w:rFonts w:eastAsia="Times New Roman" w:cstheme="minorHAnsi"/>
@@ -668,65 +655,174 @@
           <w:szCs w:val="20"/>
           <w:lang w:eastAsia="en-GB"/>
         </w:rPr>
-        <w:t xml:space="preserve">CSS provided by </w:t>
-      </w:r>
-      <w:proofErr w:type="spellStart"/>
-      <w:r>
+        <w:t xml:space="preserve">CSS provided by CEich at </w:t>
+      </w:r>
+      <w:hyperlink r:id="rId10" w:history="1">
+        <w:r>
+          <w:rPr>
+            <w:rStyle w:val="Hyperlink"/>
+            <w:rFonts w:eastAsia="Times New Roman" w:cstheme="minorHAnsi"/>
+            <w:szCs w:val="20"/>
+            <w:lang w:eastAsia="en-GB"/>
+          </w:rPr>
+          <w:t>https://stackoverflow.com/questions/3397113/how-to-remove-focus-border-outline-around-text-input-boxes-chrome</w:t>
+        </w:r>
+      </w:hyperlink>
+    </w:p>
+    <w:p>
+      <w:pPr>
+        <w:tabs>
+          <w:tab w:val="left" w:pos="916"/>
+          <w:tab w:val="left" w:pos="1832"/>
+          <w:tab w:val="left" w:pos="2748"/>
+          <w:tab w:val="left" w:pos="3664"/>
+          <w:tab w:val="left" w:pos="4580"/>
+          <w:tab w:val="left" w:pos="5496"/>
+          <w:tab w:val="left" w:pos="6412"/>
+          <w:tab w:val="left" w:pos="7328"/>
+          <w:tab w:val="left" w:pos="8244"/>
+          <w:tab w:val="left" w:pos="9160"/>
+          <w:tab w:val="left" w:pos="10076"/>
+          <w:tab w:val="left" w:pos="10992"/>
+          <w:tab w:val="left" w:pos="11908"/>
+          <w:tab w:val="left" w:pos="12824"/>
+          <w:tab w:val="left" w:pos="13740"/>
+          <w:tab w:val="left" w:pos="14656"/>
+        </w:tabs>
+        <w:spacing w:after="0" w:line="240" w:lineRule="auto"/>
+        <w:jc w:val="both"/>
+        <w:textAlignment w:val="baseline"/>
         <w:rPr>
           <w:rFonts w:eastAsia="Times New Roman" w:cstheme="minorHAnsi"/>
           <w:szCs w:val="20"/>
           <w:lang w:eastAsia="en-GB"/>
         </w:rPr>
-        <w:t>CEich</w:t>
-      </w:r>
-      <w:proofErr w:type="spellEnd"/>
-      <w:r>
-        <w:rPr>
-          <w:rFonts w:eastAsia="Times New Roman" w:cstheme="minorHAnsi"/>
-          <w:szCs w:val="20"/>
-          <w:lang w:eastAsia="en-GB"/>
-        </w:rPr>
-        <w:t xml:space="preserve"> at </w:t>
-      </w:r>
-      <w:r>
-        <w:rPr>
-          <w:rFonts w:eastAsia="Times New Roman" w:cstheme="minorHAnsi"/>
-          <w:szCs w:val="20"/>
-          <w:lang w:eastAsia="en-GB"/>
-        </w:rPr>
-        <w:t>https://stackoverflow.com/questions/3397113/how-to-remove-focus-border-outline-around-text-input-boxes-chrome</w:t>
-      </w:r>
-    </w:p>
-    <w:p>
-      <w:pPr>
-        <w:jc w:val="both"/>
-      </w:pPr>
-    </w:p>
-    <w:p>
-      <w:pPr>
-        <w:jc w:val="both"/>
-      </w:pPr>
-      <w:r>
-        <w:t>Free to use .</w:t>
-      </w:r>
-      <w:proofErr w:type="spellStart"/>
-      <w:r>
-        <w:t>gbl</w:t>
-      </w:r>
-      <w:proofErr w:type="spellEnd"/>
-      <w:r>
-        <w:t xml:space="preserve"> files found on </w:t>
-      </w:r>
-      <w:proofErr w:type="spellStart"/>
-      <w:r>
-        <w:t>TurboSquid</w:t>
-      </w:r>
-      <w:proofErr w:type="spellEnd"/>
-      <w:r>
-        <w:t xml:space="preserve"> and </w:t>
+      </w:pPr>
+    </w:p>
+    <w:p>
+      <w:pPr>
+        <w:jc w:val="both"/>
+      </w:pPr>
+      <w:r>
+        <w:t>Responsive Contact Us Page Design using Html CSS | HTML Responsive Web Page Design</w:t>
+      </w:r>
+      <w:r>
+        <w:t xml:space="preserve"> – Online Tutorials</w:t>
+      </w:r>
+    </w:p>
+    <w:p>
+      <w:pPr>
+        <w:jc w:val="both"/>
+      </w:pPr>
+      <w:r>
+        <w:t xml:space="preserve">Model-viewer element and JavaScript found at </w:t>
+      </w:r>
+      <w:r>
+        <w:t>https://modelviewer.dev/</w:t>
+      </w:r>
+    </w:p>
+    <w:p>
+      <w:pPr>
+        <w:jc w:val="both"/>
+      </w:pPr>
+      <w:r>
+        <w:t xml:space="preserve">Free to use .gbl files found on TurboSquid and </w:t>
+      </w:r>
+      <w:r>
+        <w:t>SketchFab</w:t>
       </w:r>
       <w:bookmarkStart w:id="0" w:name="_GoBack"/>
       <w:bookmarkEnd w:id="0"/>
+      <w:r>
+        <w:t>:</w:t>
+      </w:r>
+    </w:p>
+    <w:p>
+      <w:pPr>
+        <w:jc w:val="both"/>
+      </w:pPr>
+      <w:hyperlink r:id="rId11" w:history="1">
+        <w:r>
+          <w:rPr>
+            <w:rStyle w:val="Hyperlink"/>
+          </w:rPr>
+          <w:t>https://sketchfab.com/3d-models/3d-version-of-myself-59264b4356cd4973ae38118bd5badea1</w:t>
+        </w:r>
+      </w:hyperlink>
+      <w:r>
+        <w:t xml:space="preserve"> by </w:t>
+      </w:r>
+      <w:r>
+        <w:t>gavinchan180</w:t>
+      </w:r>
+    </w:p>
+    <w:p>
+      <w:pPr>
+        <w:jc w:val="both"/>
+      </w:pPr>
+      <w:r>
+        <w:fldChar w:fldCharType="begin"/>
+      </w:r>
+      <w:r>
+        <w:instrText xml:space="preserve"> HYPERLINK "</w:instrText>
+      </w:r>
+      <w:r>
+        <w:instrText xml:space="preserve">https://sketchfab.com/3d-models/3d-version-of-the-hand-f7f899b9abfa436db44ff92cbbfc6c01 </w:instrText>
+      </w:r>
+      <w:r>
+        <w:instrText xml:space="preserve">by </w:instrText>
+      </w:r>
+      <w:r>
+        <w:instrText>gavinchan180</w:instrText>
+      </w:r>
+    </w:p>
+    <w:p>
+      <w:pPr>
+        <w:jc w:val="both"/>
+      </w:pPr>
+      <w:r>
+        <w:instrText xml:space="preserve">" </w:instrText>
+      </w:r>
+      <w:r>
+        <w:fldChar w:fldCharType="separate"/>
+      </w:r>
+      <w:r>
+        <w:rPr>
+          <w:rStyle w:val="Hyperlink"/>
+        </w:rPr>
+        <w:t>https://sketchfab.com/3d-models/3d-version-of-the-hand-f7f899b9abfa436db44ff92cbbfc6c01</w:t>
+      </w:r>
+      <w:r>
+        <w:t xml:space="preserve"> </w:t>
+      </w:r>
+      <w:r>
+        <w:t xml:space="preserve">by </w:t>
+      </w:r>
+      <w:r>
+        <w:t>gavinchan180</w:t>
+      </w:r>
+    </w:p>
+    <w:p>
+      <w:pPr>
+        <w:jc w:val="both"/>
+      </w:pPr>
+      <w:r>
+        <w:fldChar w:fldCharType="end"/>
+      </w:r>
+      <w:hyperlink r:id="rId12" w:history="1">
+        <w:r>
+          <w:rPr>
+            <w:rStyle w:val="Hyperlink"/>
+          </w:rPr>
+          <w:t>https://www.turbosquid.com/3d-models/simple-wooden-chair-3d-1612597</w:t>
+        </w:r>
+      </w:hyperlink>
+      <w:r>
+        <w:t xml:space="preserve"> </w:t>
+      </w:r>
+      <w:r>
+        <w:t>by DhaniCG</w:t>
+      </w:r>
     </w:p>
     <w:sectPr>
       <w:pgSz w:w="11906" w:h="16838"/>
@@ -1848,7 +1944,6 @@
     <w:name w:val="Hyperlink"/>
     <w:basedOn w:val="DefaultParagraphFont"/>
     <w:uiPriority w:val="99"/>
-    <w:semiHidden/>
     <w:unhideWhenUsed/>
     <w:rsid w:val="00DB4020"/>
     <w:rPr>

</xml_diff>